<commit_message>
Updates to Lesson 1.
</commit_message>
<xml_diff>
--- a/Lesson 1/Lesson 1 - Labs and Homework.docx
+++ b/Lesson 1/Lesson 1 - Labs and Homework.docx
@@ -188,13 +188,7 @@
         <w:rPr>
           <w:rFonts w:cstheme="minorHAnsi"/>
         </w:rPr>
-        <w:t xml:space="preserve">Python </w:t>
-      </w:r>
-      <w:r>
-        <w:rPr>
-          <w:rFonts w:cstheme="minorHAnsi"/>
-        </w:rPr>
-        <w:t xml:space="preserve">Installation: </w:t>
+        <w:t xml:space="preserve">Python Installation: </w:t>
       </w:r>
       <w:hyperlink r:id="rId6" w:history="1">
         <w:r>
@@ -209,13 +203,7 @@
         <w:rPr>
           <w:rFonts w:cstheme="minorHAnsi"/>
         </w:rPr>
-        <w:t xml:space="preserve"> </w:t>
-      </w:r>
-      <w:r>
-        <w:rPr>
-          <w:rFonts w:cstheme="minorHAnsi"/>
-        </w:rPr>
-        <w:t xml:space="preserve"> Download latest Python 3 version.</w:t>
+        <w:t xml:space="preserve">  Download latest Python 3 version.</w:t>
       </w:r>
     </w:p>
     <w:p>
@@ -636,62 +624,20 @@
         <w:rPr>
           <w:rFonts w:asciiTheme="minorHAnsi" w:hAnsiTheme="minorHAnsi" w:cstheme="minorHAnsi"/>
         </w:rPr>
-        <w:t xml:space="preserve">Lab </w:t>
-      </w:r>
-      <w:r>
-        <w:rPr>
-          <w:rFonts w:asciiTheme="minorHAnsi" w:hAnsiTheme="minorHAnsi" w:cstheme="minorHAnsi"/>
-        </w:rPr>
-        <w:t>2</w:t>
-      </w:r>
-      <w:r>
-        <w:rPr>
-          <w:rFonts w:asciiTheme="minorHAnsi" w:hAnsiTheme="minorHAnsi" w:cstheme="minorHAnsi"/>
-        </w:rPr>
-        <w:t xml:space="preserve">: Setup </w:t>
-      </w:r>
-      <w:r>
-        <w:rPr>
-          <w:rFonts w:asciiTheme="minorHAnsi" w:hAnsiTheme="minorHAnsi" w:cstheme="minorHAnsi"/>
-        </w:rPr>
-        <w:t>Visual Studio Code (VS Code)</w:t>
-      </w:r>
-      <w:r>
-        <w:rPr>
-          <w:rFonts w:asciiTheme="minorHAnsi" w:hAnsiTheme="minorHAnsi" w:cstheme="minorHAnsi"/>
-        </w:rPr>
-        <w:t xml:space="preserve">, Hello World in </w:t>
-      </w:r>
-      <w:r>
-        <w:rPr>
-          <w:rFonts w:asciiTheme="minorHAnsi" w:hAnsiTheme="minorHAnsi" w:cstheme="minorHAnsi"/>
-        </w:rPr>
-        <w:t>VS Code</w:t>
-      </w:r>
-    </w:p>
-    <w:p>
-      <w:pPr>
-        <w:rPr>
-          <w:rFonts w:cstheme="minorHAnsi"/>
-        </w:rPr>
-      </w:pPr>
-      <w:r>
-        <w:rPr>
-          <w:rFonts w:cstheme="minorHAnsi"/>
-        </w:rPr>
-        <w:t>VS Code</w:t>
-      </w:r>
-      <w:r>
-        <w:rPr>
-          <w:rFonts w:cstheme="minorHAnsi"/>
-        </w:rPr>
-        <w:t xml:space="preserve"> Installation</w:t>
-      </w:r>
-      <w:r>
-        <w:rPr>
-          <w:rFonts w:cstheme="minorHAnsi"/>
-        </w:rPr>
-        <w:t xml:space="preserve">: </w:t>
+        <w:t>Lab 2: Setup Visual Studio Code (VS Code), Hello World in VS Code</w:t>
+      </w:r>
+    </w:p>
+    <w:p>
+      <w:pPr>
+        <w:rPr>
+          <w:rFonts w:cstheme="minorHAnsi"/>
+        </w:rPr>
+      </w:pPr>
+      <w:r>
+        <w:rPr>
+          <w:rFonts w:cstheme="minorHAnsi"/>
+        </w:rPr>
+        <w:t xml:space="preserve">VS Code Installation: </w:t>
       </w:r>
       <w:hyperlink r:id="rId11" w:history="1">
         <w:r>
@@ -1241,58 +1187,7 @@
           <w:rFonts w:asciiTheme="minorHAnsi" w:hAnsiTheme="minorHAnsi" w:cstheme="minorHAnsi"/>
           <w:color w:val="444444"/>
         </w:rPr>
-        <w:t xml:space="preserve">” &gt; Command </w:t>
-      </w:r>
-      <w:proofErr w:type="gramStart"/>
-      <w:r>
-        <w:rPr>
-          <w:rFonts w:asciiTheme="minorHAnsi" w:hAnsiTheme="minorHAnsi" w:cstheme="minorHAnsi"/>
-          <w:color w:val="444444"/>
-        </w:rPr>
-        <w:t>Prompt)*</w:t>
-      </w:r>
-      <w:proofErr w:type="gramEnd"/>
-      <w:r>
-        <w:rPr>
-          <w:rFonts w:asciiTheme="minorHAnsi" w:hAnsiTheme="minorHAnsi" w:cstheme="minorHAnsi"/>
-          <w:color w:val="444444"/>
-        </w:rPr>
-        <w:t xml:space="preserve"> </w:t>
-      </w:r>
-      <w:r>
-        <w:rPr>
-          <w:rFonts w:asciiTheme="minorHAnsi" w:hAnsiTheme="minorHAnsi" w:cstheme="minorHAnsi"/>
-          <w:color w:val="444444"/>
-        </w:rPr>
-        <w:t xml:space="preserve">or terminal, </w:t>
-      </w:r>
-      <w:r>
-        <w:rPr>
-          <w:rFonts w:asciiTheme="minorHAnsi" w:hAnsiTheme="minorHAnsi" w:cstheme="minorHAnsi"/>
-          <w:color w:val="444444"/>
-        </w:rPr>
-        <w:t xml:space="preserve">(navigate to the folder you want to create the folder in, e.g. if you want to create the project in C:\Users\{username}\Documents, type “cd </w:t>
-      </w:r>
-      <w:r>
-        <w:rPr>
-          <w:rFonts w:asciiTheme="minorHAnsi" w:hAnsiTheme="minorHAnsi" w:cstheme="minorHAnsi"/>
-          <w:color w:val="444444"/>
-        </w:rPr>
-        <w:t>C:\Users\{username}\Documents</w:t>
-      </w:r>
-      <w:r>
-        <w:rPr>
-          <w:rFonts w:asciiTheme="minorHAnsi" w:hAnsiTheme="minorHAnsi" w:cstheme="minorHAnsi"/>
-          <w:color w:val="444444"/>
-        </w:rPr>
-        <w:t xml:space="preserve">)*, </w:t>
-      </w:r>
-      <w:r>
-        <w:rPr>
-          <w:rFonts w:asciiTheme="minorHAnsi" w:hAnsiTheme="minorHAnsi" w:cstheme="minorHAnsi"/>
-          <w:color w:val="444444"/>
-        </w:rPr>
-        <w:t>create an empty folder called "hello", navigate into it, and open VS Code (</w:t>
+        <w:t>” &gt; Command Prompt)* or terminal, (navigate to the folder you want to create the folder in, e.g. if you want to create the project in C:\Users\{username}\Documents, type “cd C:\Users\{username}\Documents)*, create an empty folder called "hello", navigate into it, and open VS Code (</w:t>
       </w:r>
       <w:r>
         <w:rPr>
@@ -2364,23 +2259,13 @@
           <w:color w:val="333333"/>
         </w:rPr>
       </w:pPr>
-      <w:proofErr w:type="spellStart"/>
       <w:r>
         <w:rPr>
           <w:rStyle w:val="HTMLCode"/>
           <w:rFonts w:asciiTheme="minorHAnsi" w:hAnsiTheme="minorHAnsi" w:cstheme="minorHAnsi"/>
           <w:color w:val="333333"/>
         </w:rPr>
-        <w:t>msg</w:t>
-      </w:r>
-      <w:proofErr w:type="spellEnd"/>
-      <w:r>
-        <w:rPr>
-          <w:rStyle w:val="HTMLCode"/>
-          <w:rFonts w:asciiTheme="minorHAnsi" w:hAnsiTheme="minorHAnsi" w:cstheme="minorHAnsi"/>
-          <w:color w:val="333333"/>
-        </w:rPr>
-        <w:t xml:space="preserve"> = </w:t>
+        <w:t xml:space="preserve">msg = </w:t>
       </w:r>
       <w:r>
         <w:rPr>
@@ -2415,25 +2300,7 @@
           <w:rFonts w:asciiTheme="minorHAnsi" w:hAnsiTheme="minorHAnsi" w:cstheme="minorHAnsi"/>
           <w:color w:val="333333"/>
         </w:rPr>
-        <w:t>print(</w:t>
-      </w:r>
-      <w:proofErr w:type="spellStart"/>
-      <w:r>
-        <w:rPr>
-          <w:rStyle w:val="HTMLCode"/>
-          <w:rFonts w:asciiTheme="minorHAnsi" w:hAnsiTheme="minorHAnsi" w:cstheme="minorHAnsi"/>
-          <w:color w:val="333333"/>
-        </w:rPr>
-        <w:t>msg</w:t>
-      </w:r>
-      <w:proofErr w:type="spellEnd"/>
-      <w:r>
-        <w:rPr>
-          <w:rStyle w:val="HTMLCode"/>
-          <w:rFonts w:asciiTheme="minorHAnsi" w:hAnsiTheme="minorHAnsi" w:cstheme="minorHAnsi"/>
-          <w:color w:val="333333"/>
-        </w:rPr>
-        <w:t>)</w:t>
+        <w:t>print(msg)</w:t>
       </w:r>
     </w:p>
     <w:p>
@@ -2572,7 +2439,6 @@
         </w:rPr>
         <w:t>IntelliSense and auto-completions work for standard Python modules as well as other packages you've installed into the environment of the selected Python interpreter. It also provides completions for methods available on object types. For example, because the </w:t>
       </w:r>
-      <w:proofErr w:type="spellStart"/>
       <w:r>
         <w:rPr>
           <w:rStyle w:val="HTMLCode"/>
@@ -2584,7 +2450,6 @@
         </w:rPr>
         <w:t>msg</w:t>
       </w:r>
-      <w:proofErr w:type="spellEnd"/>
       <w:r>
         <w:rPr>
           <w:rFonts w:asciiTheme="minorHAnsi" w:hAnsiTheme="minorHAnsi" w:cstheme="minorHAnsi"/>
@@ -2695,7 +2560,6 @@
         </w:rPr>
         <w:t>Feel free to experiment with IntelliSense some more, but then revert your changes so you have only the </w:t>
       </w:r>
-      <w:proofErr w:type="spellStart"/>
       <w:r>
         <w:rPr>
           <w:rStyle w:val="HTMLCode"/>
@@ -2707,7 +2571,6 @@
         </w:rPr>
         <w:t>msg</w:t>
       </w:r>
-      <w:proofErr w:type="spellEnd"/>
       <w:r>
         <w:rPr>
           <w:rFonts w:asciiTheme="minorHAnsi" w:hAnsiTheme="minorHAnsi" w:cstheme="minorHAnsi"/>
@@ -3237,13 +3100,7 @@
           <w:rFonts w:asciiTheme="minorHAnsi" w:hAnsiTheme="minorHAnsi" w:cstheme="minorHAnsi"/>
         </w:rPr>
         <w:lastRenderedPageBreak/>
-        <w:t xml:space="preserve">Lab </w:t>
-      </w:r>
-      <w:r>
-        <w:rPr>
-          <w:rFonts w:asciiTheme="minorHAnsi" w:hAnsiTheme="minorHAnsi" w:cstheme="minorHAnsi"/>
-        </w:rPr>
-        <w:t xml:space="preserve">3: </w:t>
+        <w:t xml:space="preserve">Lab 3: </w:t>
       </w:r>
       <w:r>
         <w:rPr>
@@ -3505,6 +3362,7 @@
       <w:r>
         <w:rPr>
           <w:rFonts w:cstheme="minorHAnsi"/>
+          <w:noProof/>
         </w:rPr>
         <w:drawing>
           <wp:inline distT="0" distB="0" distL="0" distR="0" wp14:anchorId="34C02097" wp14:editId="6C5509BD">
@@ -4618,6 +4476,12 @@
         </w:rPr>
         <w:t xml:space="preserve"> (named </w:t>
       </w:r>
+      <w:r>
+        <w:rPr>
+          <w:rFonts w:cstheme="minorHAnsi"/>
+        </w:rPr>
+        <w:t>“</w:t>
+      </w:r>
       <w:proofErr w:type="spellStart"/>
       <w:r>
         <w:rPr>
@@ -4630,6 +4494,12 @@
         <w:rPr>
           <w:rFonts w:cstheme="minorHAnsi"/>
         </w:rPr>
+        <w:t>”</w:t>
+      </w:r>
+      <w:r>
+        <w:rPr>
+          <w:rFonts w:cstheme="minorHAnsi"/>
+        </w:rPr>
         <w:t xml:space="preserve"> and</w:t>
       </w:r>
       <w:r>
@@ -4638,6 +4508,12 @@
         </w:rPr>
         <w:t xml:space="preserve"> </w:t>
       </w:r>
+      <w:r>
+        <w:rPr>
+          <w:rFonts w:cstheme="minorHAnsi"/>
+        </w:rPr>
+        <w:t>“</w:t>
+      </w:r>
       <w:proofErr w:type="spellStart"/>
       <w:r>
         <w:rPr>
@@ -4646,6 +4522,12 @@
         <w:t>last_name</w:t>
       </w:r>
       <w:proofErr w:type="spellEnd"/>
+      <w:r>
+        <w:rPr>
+          <w:rFonts w:cstheme="minorHAnsi"/>
+        </w:rPr>
+        <w:t>”</w:t>
+      </w:r>
       <w:r>
         <w:rPr>
           <w:rFonts w:cstheme="minorHAnsi"/>
@@ -4680,7 +4562,31 @@
         <w:rPr>
           <w:rFonts w:cstheme="minorHAnsi"/>
         </w:rPr>
-        <w:t xml:space="preserve"> (variable named age)</w:t>
+        <w:t xml:space="preserve"> (variable named </w:t>
+      </w:r>
+      <w:r>
+        <w:rPr>
+          <w:rFonts w:cstheme="minorHAnsi"/>
+        </w:rPr>
+        <w:t>“</w:t>
+      </w:r>
+      <w:r>
+        <w:rPr>
+          <w:rFonts w:cstheme="minorHAnsi"/>
+        </w:rPr>
+        <w:t>age</w:t>
+      </w:r>
+      <w:r>
+        <w:rPr>
+          <w:rFonts w:cstheme="minorHAnsi"/>
+        </w:rPr>
+        <w:t>”</w:t>
+      </w:r>
+      <w:r>
+        <w:rPr>
+          <w:rFonts w:cstheme="minorHAnsi"/>
+        </w:rPr>
+        <w:t>)</w:t>
       </w:r>
       <w:r>
         <w:rPr>
@@ -4704,7 +4610,19 @@
         <w:rPr>
           <w:rFonts w:cstheme="minorHAnsi"/>
         </w:rPr>
-        <w:t>• Prompt the user to express their confidence in programmers between 0-100%.</w:t>
+        <w:t>• Prompt the user to express their confidence in programmers between 0-100%</w:t>
+      </w:r>
+      <w:r>
+        <w:rPr>
+          <w:rFonts w:cstheme="minorHAnsi"/>
+        </w:rPr>
+        <w:t xml:space="preserve"> (variable named “confidence”)</w:t>
+      </w:r>
+      <w:r>
+        <w:rPr>
+          <w:rFonts w:cstheme="minorHAnsi"/>
+        </w:rPr>
+        <w:t>.</w:t>
       </w:r>
       <w:r>
         <w:rPr>
@@ -4736,6 +4654,12 @@
         </w:rPr>
         <w:t xml:space="preserve">, (variable name </w:t>
       </w:r>
+      <w:r>
+        <w:rPr>
+          <w:rFonts w:cstheme="minorHAnsi"/>
+        </w:rPr>
+        <w:t>“</w:t>
+      </w:r>
       <w:proofErr w:type="spellStart"/>
       <w:r>
         <w:rPr>
@@ -4744,6 +4668,12 @@
         <w:t>dog_age</w:t>
       </w:r>
       <w:proofErr w:type="spellEnd"/>
+      <w:r>
+        <w:rPr>
+          <w:rFonts w:cstheme="minorHAnsi"/>
+        </w:rPr>
+        <w:t>”</w:t>
+      </w:r>
       <w:r>
         <w:rPr>
           <w:rFonts w:cstheme="minorHAnsi"/>
@@ -4774,6 +4704,12 @@
         </w:rPr>
         <w:t xml:space="preserve">• Output a greeting in the form: “Hello </w:t>
       </w:r>
+      <w:r>
+        <w:rPr>
+          <w:rFonts w:cstheme="minorHAnsi"/>
+        </w:rPr>
+        <w:t>{</w:t>
+      </w:r>
       <w:proofErr w:type="spellStart"/>
       <w:r>
         <w:rPr>
@@ -4786,8 +4722,20 @@
         <w:rPr>
           <w:rFonts w:cstheme="minorHAnsi"/>
         </w:rPr>
+        <w:t>}</w:t>
+      </w:r>
+      <w:r>
+        <w:rPr>
+          <w:rFonts w:cstheme="minorHAnsi"/>
+        </w:rPr>
         <w:t xml:space="preserve"> </w:t>
       </w:r>
+      <w:r>
+        <w:rPr>
+          <w:rFonts w:cstheme="minorHAnsi"/>
+        </w:rPr>
+        <w:t>{</w:t>
+      </w:r>
       <w:proofErr w:type="spellStart"/>
       <w:r>
         <w:rPr>
@@ -4800,55 +4748,88 @@
         <w:rPr>
           <w:rFonts w:cstheme="minorHAnsi"/>
         </w:rPr>
-        <w:t xml:space="preserve">, nice to meet you! You might be age in human years, but in dog years you are </w:t>
+        <w:t>}</w:t>
+      </w:r>
+      <w:r>
+        <w:rPr>
+          <w:rFonts w:cstheme="minorHAnsi"/>
+        </w:rPr>
+        <w:t xml:space="preserve">, nice to meet you! You might be </w:t>
+      </w:r>
+      <w:r>
+        <w:rPr>
+          <w:rFonts w:cstheme="minorHAnsi"/>
+        </w:rPr>
+        <w:t>{</w:t>
+      </w:r>
+      <w:r>
+        <w:rPr>
+          <w:rFonts w:cstheme="minorHAnsi"/>
+        </w:rPr>
+        <w:t>age</w:t>
+      </w:r>
+      <w:r>
+        <w:rPr>
+          <w:rFonts w:cstheme="minorHAnsi"/>
+        </w:rPr>
+        <w:t>}</w:t>
+      </w:r>
+      <w:r>
+        <w:rPr>
+          <w:rFonts w:cstheme="minorHAnsi"/>
+        </w:rPr>
+        <w:t xml:space="preserve"> in human years, but in dog years you are </w:t>
+      </w:r>
+      <w:r>
+        <w:rPr>
+          <w:rFonts w:cstheme="minorHAnsi"/>
+        </w:rPr>
+        <w:t>{</w:t>
       </w:r>
       <w:proofErr w:type="spellStart"/>
       <w:r>
         <w:rPr>
           <w:rFonts w:cstheme="minorHAnsi"/>
         </w:rPr>
-        <w:t>dog_</w:t>
-      </w:r>
-      <w:proofErr w:type="gramStart"/>
-      <w:r>
-        <w:rPr>
-          <w:rFonts w:cstheme="minorHAnsi"/>
-        </w:rPr>
-        <w:t>age</w:t>
+        <w:t>dog_age</w:t>
       </w:r>
       <w:proofErr w:type="spellEnd"/>
       <w:r>
         <w:rPr>
           <w:rFonts w:cstheme="minorHAnsi"/>
         </w:rPr>
-        <w:t>.“</w:t>
-      </w:r>
-      <w:proofErr w:type="gramEnd"/>
-    </w:p>
-    <w:p>
-      <w:pPr>
-        <w:rPr>
-          <w:rFonts w:cstheme="minorHAnsi"/>
-        </w:rPr>
-      </w:pPr>
-    </w:p>
-    <w:p>
-      <w:pPr>
-        <w:pStyle w:val="Heading2"/>
-      </w:pPr>
-      <w:r>
-        <w:t>Part</w:t>
-      </w:r>
-      <w:r>
-        <w:t xml:space="preserve"> 2: </w:t>
-      </w:r>
-    </w:p>
-    <w:p>
-      <w:pPr>
+        <w:t>}</w:t>
+      </w:r>
+      <w:r>
+        <w:rPr>
+          <w:rFonts w:cstheme="minorHAnsi"/>
+        </w:rPr>
+        <w:t>.</w:t>
+      </w:r>
+      <w:r>
+        <w:rPr>
+          <w:rFonts w:cstheme="minorHAnsi"/>
+        </w:rPr>
+        <w:t>”</w:t>
+      </w:r>
+      <w:bookmarkStart w:id="0" w:name="_GoBack"/>
+      <w:bookmarkEnd w:id="0"/>
+    </w:p>
+    <w:p>
+      <w:pPr>
+        <w:pStyle w:val="ListParagraph"/>
+        <w:numPr>
+          <w:ilvl w:val="0"/>
+          <w:numId w:val="3"/>
+        </w:numPr>
+        <w:tabs>
+          <w:tab w:val="left" w:pos="900"/>
+        </w:tabs>
         <w:autoSpaceDE w:val="0"/>
         <w:autoSpaceDN w:val="0"/>
         <w:adjustRightInd w:val="0"/>
         <w:spacing w:after="0" w:line="240" w:lineRule="auto"/>
+        <w:ind w:left="900" w:hanging="180"/>
         <w:rPr>
           <w:rFonts w:cstheme="minorHAnsi"/>
         </w:rPr>
@@ -4858,13 +4839,58 @@
           <w:rFonts w:cstheme="minorHAnsi"/>
           <w:i/>
         </w:rPr>
-        <w:t xml:space="preserve">Programming Principles and Practice Using C++ </w:t>
-      </w:r>
-      <w:r>
-        <w:rPr>
-          <w:rFonts w:cstheme="minorHAnsi"/>
-        </w:rPr>
-        <w:t>Chapter 3 Exercise 2 (p.85)</w:t>
+        <w:t xml:space="preserve">(Extra Credit - </w:t>
+      </w:r>
+      <w:r>
+        <w:rPr>
+          <w:rFonts w:cstheme="minorHAnsi"/>
+          <w:i/>
+        </w:rPr>
+        <w:t>1</w:t>
+      </w:r>
+      <w:r>
+        <w:rPr>
+          <w:rFonts w:cstheme="minorHAnsi"/>
+          <w:i/>
+        </w:rPr>
+        <w:t xml:space="preserve"> point – requires If statements from </w:t>
+      </w:r>
+      <w:r>
+        <w:rPr>
+          <w:rFonts w:cstheme="minorHAnsi"/>
+        </w:rPr>
+        <w:t>Learning Python</w:t>
+      </w:r>
+      <w:r>
+        <w:rPr>
+          <w:rFonts w:cstheme="minorHAnsi"/>
+          <w:i/>
+        </w:rPr>
+        <w:t xml:space="preserve"> Ch. 10)</w:t>
+      </w:r>
+      <w:r>
+        <w:rPr>
+          <w:rFonts w:cstheme="minorHAnsi"/>
+          <w:i/>
+        </w:rPr>
+        <w:t xml:space="preserve"> </w:t>
+      </w:r>
+      <w:r>
+        <w:rPr>
+          <w:rFonts w:cstheme="minorHAnsi"/>
+        </w:rPr>
+        <w:t>If their confidence is less than 50% (0.5), output the statement: “I agree, programmers can’t be trusted!”, otherwise output the statement “Writing good code takes hard work!”.</w:t>
+      </w:r>
+    </w:p>
+    <w:p>
+      <w:pPr>
+        <w:pStyle w:val="Heading2"/>
+      </w:pPr>
+      <w:r>
+        <w:t>Part</w:t>
+      </w:r>
+      <w:r>
+        <w:t xml:space="preserve"> 2: </w:t>
       </w:r>
     </w:p>
     <w:p>
@@ -4877,6 +4903,19 @@
           <w:rFonts w:cstheme="minorHAnsi"/>
         </w:rPr>
       </w:pPr>
+      <w:r>
+        <w:rPr>
+          <w:rFonts w:cstheme="minorHAnsi"/>
+          <w:i/>
+        </w:rPr>
+        <w:t xml:space="preserve">Programming Principles and Practice Using C++ </w:t>
+      </w:r>
+      <w:r>
+        <w:rPr>
+          <w:rFonts w:cstheme="minorHAnsi"/>
+        </w:rPr>
+        <w:t>Chapter 3 Exercise 2 (p.85)</w:t>
+      </w:r>
     </w:p>
     <w:p>
       <w:pPr>
@@ -4888,38 +4927,6 @@
           <w:rFonts w:cstheme="minorHAnsi"/>
         </w:rPr>
       </w:pPr>
-      <w:r>
-        <w:rPr>
-          <w:rFonts w:cstheme="minorHAnsi"/>
-        </w:rPr>
-        <w:t>Write a program</w:t>
-      </w:r>
-      <w:r>
-        <w:rPr>
-          <w:rFonts w:cstheme="minorHAnsi"/>
-        </w:rPr>
-        <w:t xml:space="preserve"> (named H1P2.py)</w:t>
-      </w:r>
-      <w:r>
-        <w:rPr>
-          <w:rFonts w:cstheme="minorHAnsi"/>
-        </w:rPr>
-        <w:t xml:space="preserve"> [in Python] that converts from miles to kilometers. Your program should have a reasonable prompt for the user to enter </w:t>
-      </w:r>
-      <w:proofErr w:type="gramStart"/>
-      <w:r>
-        <w:rPr>
-          <w:rFonts w:cstheme="minorHAnsi"/>
-        </w:rPr>
-        <w:t>a number of</w:t>
-      </w:r>
-      <w:proofErr w:type="gramEnd"/>
-      <w:r>
-        <w:rPr>
-          <w:rFonts w:cstheme="minorHAnsi"/>
-        </w:rPr>
-        <w:t xml:space="preserve"> miles. Hint: There are 1.609 kilometers to the mile.</w:t>
-      </w:r>
     </w:p>
     <w:p>
       <w:pPr>
@@ -4931,12 +4938,56 @@
           <w:rFonts w:cstheme="minorHAnsi"/>
         </w:rPr>
       </w:pPr>
+      <w:r>
+        <w:rPr>
+          <w:rFonts w:cstheme="minorHAnsi"/>
+        </w:rPr>
+        <w:t>Write a program</w:t>
+      </w:r>
+      <w:r>
+        <w:rPr>
+          <w:rFonts w:cstheme="minorHAnsi"/>
+        </w:rPr>
+        <w:t xml:space="preserve"> (named H1P2.py)</w:t>
+      </w:r>
+      <w:r>
+        <w:rPr>
+          <w:rFonts w:cstheme="minorHAnsi"/>
+        </w:rPr>
+        <w:t xml:space="preserve"> [in Python] that converts from miles to kilometers. Your program should have a reasonable prompt for the user to enter </w:t>
+      </w:r>
+      <w:proofErr w:type="gramStart"/>
+      <w:r>
+        <w:rPr>
+          <w:rFonts w:cstheme="minorHAnsi"/>
+        </w:rPr>
+        <w:t>a number of</w:t>
+      </w:r>
+      <w:proofErr w:type="gramEnd"/>
+      <w:r>
+        <w:rPr>
+          <w:rFonts w:cstheme="minorHAnsi"/>
+        </w:rPr>
+        <w:t xml:space="preserve"> miles. Hint: There are 1.609 kilometers to the mile.</w:t>
+      </w:r>
+    </w:p>
+    <w:p>
+      <w:pPr>
+        <w:autoSpaceDE w:val="0"/>
+        <w:autoSpaceDN w:val="0"/>
+        <w:adjustRightInd w:val="0"/>
+        <w:spacing w:after="0" w:line="240" w:lineRule="auto"/>
+        <w:rPr>
+          <w:rFonts w:cstheme="minorHAnsi"/>
+        </w:rPr>
+      </w:pPr>
     </w:p>
     <w:p>
       <w:pPr>
         <w:pStyle w:val="Heading2"/>
       </w:pPr>
       <w:r>
+        <w:lastRenderedPageBreak/>
         <w:t>Part 3:</w:t>
       </w:r>
     </w:p>
@@ -4957,41 +5008,245 @@
         <w:rPr>
           <w:rFonts w:cstheme="minorHAnsi"/>
         </w:rPr>
-        <w:t>Chapter 3</w:t>
-      </w:r>
-      <w:r>
-        <w:rPr>
-          <w:rFonts w:cstheme="minorHAnsi"/>
-        </w:rPr>
-        <w:t xml:space="preserve"> Exercise 11</w:t>
-      </w:r>
-      <w:r>
-        <w:rPr>
-          <w:rFonts w:cstheme="minorHAnsi"/>
-        </w:rPr>
-        <w:t xml:space="preserve"> (p</w:t>
-      </w:r>
-      <w:r>
-        <w:rPr>
-          <w:rFonts w:cstheme="minorHAnsi"/>
-        </w:rPr>
-        <w:t>p</w:t>
-      </w:r>
-      <w:r>
-        <w:rPr>
-          <w:rFonts w:cstheme="minorHAnsi"/>
-        </w:rPr>
-        <w:t>.8</w:t>
-      </w:r>
-      <w:r>
-        <w:rPr>
-          <w:rFonts w:cstheme="minorHAnsi"/>
-        </w:rPr>
-        <w:t>6-7</w:t>
-      </w:r>
-      <w:r>
-        <w:rPr>
-          <w:rFonts w:cstheme="minorHAnsi"/>
+        <w:t>Chapter 3 Exercise 11 (pp.86-7)</w:t>
+      </w:r>
+      <w:r>
+        <w:rPr>
+          <w:rFonts w:cstheme="minorHAnsi"/>
+        </w:rPr>
+        <w:t>, slightly modified.</w:t>
+      </w:r>
+    </w:p>
+    <w:p>
+      <w:pPr>
+        <w:rPr>
+          <w:rFonts w:cstheme="minorHAnsi"/>
+        </w:rPr>
+      </w:pPr>
+      <w:r>
+        <w:rPr>
+          <w:rFonts w:cstheme="minorHAnsi"/>
+        </w:rPr>
+        <w:t xml:space="preserve">Write a program </w:t>
+      </w:r>
+      <w:r>
+        <w:rPr>
+          <w:rFonts w:cstheme="minorHAnsi"/>
+        </w:rPr>
+        <w:t xml:space="preserve">(named H1P3.py) </w:t>
+      </w:r>
+      <w:r>
+        <w:rPr>
+          <w:rFonts w:cstheme="minorHAnsi"/>
+        </w:rPr>
+        <w:t>that prompts the user to enter some number of pennies (1-cent coins), nickels (5-cent coins), dimes (10-cent coins), quarters (25-cent coins), half dollars (50-cent coins), and one-dollar coins (100-cent coins). Query the user separately for the number of each size coin, e.g. “How many pennies do you have?” Then your program should print out something like this:</w:t>
+      </w:r>
+    </w:p>
+    <w:p>
+      <w:pPr>
+        <w:ind w:left="720"/>
+        <w:rPr>
+          <w:rFonts w:ascii="Consolas" w:hAnsi="Consolas" w:cstheme="minorHAnsi"/>
+        </w:rPr>
+      </w:pPr>
+      <w:r>
+        <w:rPr>
+          <w:rFonts w:ascii="Consolas" w:hAnsi="Consolas" w:cstheme="minorHAnsi"/>
+        </w:rPr>
+        <w:t>You have 23 pennies.</w:t>
+      </w:r>
+    </w:p>
+    <w:p>
+      <w:pPr>
+        <w:ind w:left="720"/>
+        <w:rPr>
+          <w:rFonts w:ascii="Consolas" w:hAnsi="Consolas" w:cstheme="minorHAnsi"/>
+        </w:rPr>
+      </w:pPr>
+      <w:r>
+        <w:rPr>
+          <w:rFonts w:ascii="Consolas" w:hAnsi="Consolas" w:cstheme="minorHAnsi"/>
+        </w:rPr>
+        <w:t>You have 17 nickels.</w:t>
+      </w:r>
+    </w:p>
+    <w:p>
+      <w:pPr>
+        <w:ind w:left="720"/>
+        <w:rPr>
+          <w:rFonts w:ascii="Consolas" w:hAnsi="Consolas" w:cstheme="minorHAnsi"/>
+        </w:rPr>
+      </w:pPr>
+      <w:r>
+        <w:rPr>
+          <w:rFonts w:ascii="Consolas" w:hAnsi="Consolas" w:cstheme="minorHAnsi"/>
+        </w:rPr>
+        <w:t>You have 14 dimes.</w:t>
+      </w:r>
+    </w:p>
+    <w:p>
+      <w:pPr>
+        <w:ind w:left="720"/>
+        <w:rPr>
+          <w:rFonts w:ascii="Consolas" w:hAnsi="Consolas" w:cstheme="minorHAnsi"/>
+        </w:rPr>
+      </w:pPr>
+      <w:r>
+        <w:rPr>
+          <w:rFonts w:ascii="Consolas" w:hAnsi="Consolas" w:cstheme="minorHAnsi"/>
+        </w:rPr>
+        <w:t>You have 7 quarters.</w:t>
+      </w:r>
+    </w:p>
+    <w:p>
+      <w:pPr>
+        <w:ind w:left="720"/>
+        <w:rPr>
+          <w:rFonts w:ascii="Consolas" w:hAnsi="Consolas" w:cstheme="minorHAnsi"/>
+        </w:rPr>
+      </w:pPr>
+      <w:r>
+        <w:rPr>
+          <w:rFonts w:ascii="Consolas" w:hAnsi="Consolas" w:cstheme="minorHAnsi"/>
+        </w:rPr>
+        <w:t>You have 3 half dollars.</w:t>
+      </w:r>
+      <w:r>
+        <w:rPr>
+          <w:rFonts w:ascii="Consolas" w:hAnsi="Consolas" w:cstheme="minorHAnsi"/>
+        </w:rPr>
+        <w:t xml:space="preserve"> </w:t>
+      </w:r>
+    </w:p>
+    <w:p>
+      <w:pPr>
+        <w:ind w:left="720"/>
+        <w:rPr>
+          <w:rFonts w:ascii="Consolas" w:hAnsi="Consolas" w:cstheme="minorHAnsi"/>
+        </w:rPr>
+      </w:pPr>
+      <w:r>
+        <w:rPr>
+          <w:rFonts w:ascii="Consolas" w:hAnsi="Consolas" w:cstheme="minorHAnsi"/>
+        </w:rPr>
+        <w:t xml:space="preserve">You have </w:t>
+      </w:r>
+      <w:r>
+        <w:rPr>
+          <w:rFonts w:ascii="Consolas" w:hAnsi="Consolas" w:cstheme="minorHAnsi"/>
+        </w:rPr>
+        <w:t>0</w:t>
+      </w:r>
+      <w:r>
+        <w:rPr>
+          <w:rFonts w:ascii="Consolas" w:hAnsi="Consolas" w:cstheme="minorHAnsi"/>
+        </w:rPr>
+        <w:t xml:space="preserve"> </w:t>
+      </w:r>
+      <w:r>
+        <w:rPr>
+          <w:rFonts w:ascii="Consolas" w:hAnsi="Consolas" w:cstheme="minorHAnsi"/>
+        </w:rPr>
+        <w:t>one</w:t>
+      </w:r>
+      <w:r>
+        <w:rPr>
+          <w:rFonts w:ascii="Consolas" w:hAnsi="Consolas" w:cstheme="minorHAnsi"/>
+        </w:rPr>
+        <w:t xml:space="preserve"> dollars.</w:t>
+      </w:r>
+    </w:p>
+    <w:p>
+      <w:pPr>
+        <w:ind w:left="720"/>
+        <w:rPr>
+          <w:rFonts w:ascii="Consolas" w:hAnsi="Consolas" w:cstheme="minorHAnsi"/>
+        </w:rPr>
+      </w:pPr>
+      <w:r>
+        <w:rPr>
+          <w:rFonts w:ascii="Consolas" w:hAnsi="Consolas" w:cstheme="minorHAnsi"/>
+        </w:rPr>
+        <w:t xml:space="preserve">The value of </w:t>
+      </w:r>
+      <w:proofErr w:type="gramStart"/>
+      <w:r>
+        <w:rPr>
+          <w:rFonts w:ascii="Consolas" w:hAnsi="Consolas" w:cstheme="minorHAnsi"/>
+        </w:rPr>
+        <w:t>all of</w:t>
+      </w:r>
+      <w:proofErr w:type="gramEnd"/>
+      <w:r>
+        <w:rPr>
+          <w:rFonts w:ascii="Consolas" w:hAnsi="Consolas" w:cstheme="minorHAnsi"/>
+        </w:rPr>
+        <w:t xml:space="preserve"> your coins is </w:t>
+      </w:r>
+      <w:r>
+        <w:rPr>
+          <w:rFonts w:ascii="Consolas" w:hAnsi="Consolas" w:cstheme="minorHAnsi"/>
+        </w:rPr>
+        <w:t>$5.73</w:t>
+      </w:r>
+      <w:r>
+        <w:rPr>
+          <w:rFonts w:ascii="Consolas" w:hAnsi="Consolas" w:cstheme="minorHAnsi"/>
+        </w:rPr>
+        <w:t>.</w:t>
+      </w:r>
+    </w:p>
+    <w:p>
+      <w:pPr>
+        <w:rPr>
+          <w:rFonts w:cstheme="minorHAnsi"/>
+        </w:rPr>
+      </w:pPr>
+      <w:r>
+        <w:rPr>
+          <w:rFonts w:cstheme="minorHAnsi"/>
+          <w:i/>
+        </w:rPr>
+        <w:t>(Extra Credit</w:t>
+      </w:r>
+      <w:r>
+        <w:rPr>
+          <w:rFonts w:cstheme="minorHAnsi"/>
+          <w:i/>
+        </w:rPr>
+        <w:t xml:space="preserve"> - </w:t>
+      </w:r>
+      <w:r>
+        <w:rPr>
+          <w:rFonts w:cstheme="minorHAnsi"/>
+          <w:i/>
+        </w:rPr>
+        <w:t>1</w:t>
+      </w:r>
+      <w:r>
+        <w:rPr>
+          <w:rFonts w:cstheme="minorHAnsi"/>
+          <w:i/>
+        </w:rPr>
+        <w:t xml:space="preserve"> point – requires If statements from </w:t>
+      </w:r>
+      <w:r>
+        <w:rPr>
+          <w:rFonts w:cstheme="minorHAnsi"/>
+        </w:rPr>
+        <w:t>Learning Python</w:t>
+      </w:r>
+      <w:r>
+        <w:rPr>
+          <w:rFonts w:cstheme="minorHAnsi"/>
+          <w:i/>
+        </w:rPr>
+        <w:t xml:space="preserve"> Ch. 10</w:t>
+      </w:r>
+      <w:r>
+        <w:rPr>
+          <w:rFonts w:cstheme="minorHAnsi"/>
+          <w:i/>
         </w:rPr>
         <w:t>)</w:t>
       </w:r>
@@ -4999,239 +5254,54 @@
         <w:rPr>
           <w:rFonts w:cstheme="minorHAnsi"/>
         </w:rPr>
-        <w:t>, slightly modified.</w:t>
-      </w:r>
-    </w:p>
-    <w:p>
-      <w:pPr>
-        <w:rPr>
-          <w:rFonts w:cstheme="minorHAnsi"/>
-        </w:rPr>
-      </w:pPr>
-      <w:r>
-        <w:rPr>
-          <w:rFonts w:cstheme="minorHAnsi"/>
-        </w:rPr>
-        <w:lastRenderedPageBreak/>
-        <w:t xml:space="preserve">Write a program </w:t>
-      </w:r>
-      <w:r>
-        <w:rPr>
-          <w:rFonts w:cstheme="minorHAnsi"/>
-        </w:rPr>
-        <w:t xml:space="preserve">(named H1P3.py) </w:t>
-      </w:r>
-      <w:bookmarkStart w:id="0" w:name="_GoBack"/>
-      <w:bookmarkEnd w:id="0"/>
-      <w:r>
-        <w:rPr>
-          <w:rFonts w:cstheme="minorHAnsi"/>
-        </w:rPr>
-        <w:t>that prompts the user to enter some number of pennies (1-cent coins), nickels (5-cent coins), dimes (10-cent coins), quarters (25-cent coins), half dollars (50-cent coins), and one-dollar coins (100-cent coins). Query the user separately for the number of each size coin, e.g. “How many pennies do you have?” Then your program should print out something like this:</w:t>
-      </w:r>
-    </w:p>
-    <w:p>
-      <w:pPr>
-        <w:ind w:left="720"/>
+        <w:t xml:space="preserve"> </w:t>
+      </w:r>
+      <w:r>
+        <w:rPr>
+          <w:rFonts w:cstheme="minorHAnsi"/>
+        </w:rPr>
+        <w:t>I</w:t>
+      </w:r>
+      <w:r>
+        <w:rPr>
+          <w:rFonts w:cstheme="minorHAnsi"/>
+        </w:rPr>
+        <w:t xml:space="preserve">f only one of a coin is reported, make the output grammatically correct, e.g. </w:t>
+      </w:r>
+      <w:r>
         <w:rPr>
           <w:rFonts w:ascii="Consolas" w:hAnsi="Consolas" w:cstheme="minorHAnsi"/>
         </w:rPr>
-      </w:pPr>
+        <w:t>14 d</w:t>
+      </w:r>
       <w:r>
         <w:rPr>
           <w:rFonts w:ascii="Consolas" w:hAnsi="Consolas" w:cstheme="minorHAnsi"/>
         </w:rPr>
-        <w:t>You have 23 pennies.</w:t>
-      </w:r>
-    </w:p>
-    <w:p>
-      <w:pPr>
-        <w:ind w:left="720"/>
+        <w:t>imes</w:t>
+      </w:r>
+      <w:r>
+        <w:rPr>
+          <w:rFonts w:cstheme="minorHAnsi"/>
+        </w:rPr>
+        <w:t xml:space="preserve"> and </w:t>
+      </w:r>
+      <w:r>
         <w:rPr>
           <w:rFonts w:ascii="Consolas" w:hAnsi="Consolas" w:cstheme="minorHAnsi"/>
         </w:rPr>
-      </w:pPr>
+        <w:t>1 dime</w:t>
+      </w:r>
+      <w:r>
+        <w:rPr>
+          <w:rFonts w:cstheme="minorHAnsi"/>
+        </w:rPr>
+        <w:t xml:space="preserve"> (not </w:t>
+      </w:r>
       <w:r>
         <w:rPr>
           <w:rFonts w:ascii="Consolas" w:hAnsi="Consolas" w:cstheme="minorHAnsi"/>
         </w:rPr>
-        <w:t>You have 17 nickels.</w:t>
-      </w:r>
-    </w:p>
-    <w:p>
-      <w:pPr>
-        <w:ind w:left="720"/>
-        <w:rPr>
-          <w:rFonts w:ascii="Consolas" w:hAnsi="Consolas" w:cstheme="minorHAnsi"/>
-        </w:rPr>
-      </w:pPr>
-      <w:r>
-        <w:rPr>
-          <w:rFonts w:ascii="Consolas" w:hAnsi="Consolas" w:cstheme="minorHAnsi"/>
-        </w:rPr>
-        <w:t>You have 14 dimes.</w:t>
-      </w:r>
-    </w:p>
-    <w:p>
-      <w:pPr>
-        <w:ind w:left="720"/>
-        <w:rPr>
-          <w:rFonts w:ascii="Consolas" w:hAnsi="Consolas" w:cstheme="minorHAnsi"/>
-        </w:rPr>
-      </w:pPr>
-      <w:r>
-        <w:rPr>
-          <w:rFonts w:ascii="Consolas" w:hAnsi="Consolas" w:cstheme="minorHAnsi"/>
-        </w:rPr>
-        <w:t>You have 7 quarters.</w:t>
-      </w:r>
-    </w:p>
-    <w:p>
-      <w:pPr>
-        <w:ind w:left="720"/>
-        <w:rPr>
-          <w:rFonts w:ascii="Consolas" w:hAnsi="Consolas" w:cstheme="minorHAnsi"/>
-        </w:rPr>
-      </w:pPr>
-      <w:r>
-        <w:rPr>
-          <w:rFonts w:ascii="Consolas" w:hAnsi="Consolas" w:cstheme="minorHAnsi"/>
-        </w:rPr>
-        <w:t>You have 3 half dollars.</w:t>
-      </w:r>
-    </w:p>
-    <w:p>
-      <w:pPr>
-        <w:ind w:left="720"/>
-        <w:rPr>
-          <w:rFonts w:ascii="Consolas" w:hAnsi="Consolas" w:cstheme="minorHAnsi"/>
-        </w:rPr>
-      </w:pPr>
-      <w:r>
-        <w:rPr>
-          <w:rFonts w:ascii="Consolas" w:hAnsi="Consolas" w:cstheme="minorHAnsi"/>
-        </w:rPr>
-        <w:t xml:space="preserve">The value of </w:t>
-      </w:r>
-      <w:proofErr w:type="gramStart"/>
-      <w:r>
-        <w:rPr>
-          <w:rFonts w:ascii="Consolas" w:hAnsi="Consolas" w:cstheme="minorHAnsi"/>
-        </w:rPr>
-        <w:t>all of</w:t>
-      </w:r>
-      <w:proofErr w:type="gramEnd"/>
-      <w:r>
-        <w:rPr>
-          <w:rFonts w:ascii="Consolas" w:hAnsi="Consolas" w:cstheme="minorHAnsi"/>
-        </w:rPr>
-        <w:t xml:space="preserve"> your coins is </w:t>
-      </w:r>
-      <w:r>
-        <w:rPr>
-          <w:rFonts w:ascii="Consolas" w:hAnsi="Consolas" w:cstheme="minorHAnsi"/>
-        </w:rPr>
-        <w:t>$5.73</w:t>
-      </w:r>
-      <w:r>
-        <w:rPr>
-          <w:rFonts w:ascii="Consolas" w:hAnsi="Consolas" w:cstheme="minorHAnsi"/>
-        </w:rPr>
-        <w:t>.</w:t>
-      </w:r>
-    </w:p>
-    <w:p>
-      <w:pPr>
-        <w:rPr>
-          <w:rFonts w:cstheme="minorHAnsi"/>
-        </w:rPr>
-      </w:pPr>
-      <w:r>
-        <w:rPr>
-          <w:rFonts w:cstheme="minorHAnsi"/>
-          <w:i/>
-        </w:rPr>
-        <w:t>(Extra Credit</w:t>
-      </w:r>
-      <w:r>
-        <w:rPr>
-          <w:rFonts w:cstheme="minorHAnsi"/>
-          <w:i/>
-        </w:rPr>
-        <w:t xml:space="preserve"> - 2 points – requires If statements from </w:t>
-      </w:r>
-      <w:r>
-        <w:rPr>
-          <w:rFonts w:cstheme="minorHAnsi"/>
-        </w:rPr>
-        <w:t>Learning Python</w:t>
-      </w:r>
-      <w:r>
-        <w:rPr>
-          <w:rFonts w:cstheme="minorHAnsi"/>
-          <w:i/>
-        </w:rPr>
-        <w:t xml:space="preserve"> Ch. 10</w:t>
-      </w:r>
-      <w:r>
-        <w:rPr>
-          <w:rFonts w:cstheme="minorHAnsi"/>
-          <w:i/>
-        </w:rPr>
-        <w:t>)</w:t>
-      </w:r>
-      <w:r>
-        <w:rPr>
-          <w:rFonts w:cstheme="minorHAnsi"/>
-        </w:rPr>
-        <w:t xml:space="preserve"> </w:t>
-      </w:r>
-      <w:r>
-        <w:rPr>
-          <w:rFonts w:cstheme="minorHAnsi"/>
-        </w:rPr>
-        <w:t>I</w:t>
-      </w:r>
-      <w:r>
-        <w:rPr>
-          <w:rFonts w:cstheme="minorHAnsi"/>
-        </w:rPr>
-        <w:t xml:space="preserve">f only one of a coin is reported, make the output grammatically correct, e.g. </w:t>
-      </w:r>
-      <w:r>
-        <w:rPr>
-          <w:rFonts w:ascii="Consolas" w:hAnsi="Consolas" w:cstheme="minorHAnsi"/>
-        </w:rPr>
-        <w:t>14 d</w:t>
-      </w:r>
-      <w:r>
-        <w:rPr>
-          <w:rFonts w:ascii="Consolas" w:hAnsi="Consolas" w:cstheme="minorHAnsi"/>
-        </w:rPr>
-        <w:t>imes</w:t>
-      </w:r>
-      <w:r>
-        <w:rPr>
-          <w:rFonts w:cstheme="minorHAnsi"/>
-        </w:rPr>
-        <w:t xml:space="preserve"> and </w:t>
-      </w:r>
-      <w:r>
-        <w:rPr>
-          <w:rFonts w:ascii="Consolas" w:hAnsi="Consolas" w:cstheme="minorHAnsi"/>
-        </w:rPr>
-        <w:t>1 dime</w:t>
-      </w:r>
-      <w:r>
-        <w:rPr>
-          <w:rFonts w:cstheme="minorHAnsi"/>
-        </w:rPr>
-        <w:t xml:space="preserve"> (not </w:t>
-      </w:r>
-      <w:r>
-        <w:rPr>
-          <w:rFonts w:ascii="Consolas" w:hAnsi="Consolas" w:cstheme="minorHAnsi"/>
-        </w:rPr>
         <w:t>1 dimes</w:t>
       </w:r>
       <w:r>
@@ -5240,6 +5310,13 @@
         </w:rPr>
         <w:t xml:space="preserve">). </w:t>
       </w:r>
+    </w:p>
+    <w:p>
+      <w:pPr>
+        <w:rPr>
+          <w:rFonts w:cstheme="minorHAnsi"/>
+        </w:rPr>
+      </w:pPr>
     </w:p>
     <w:sectPr>
       <w:pgSz w:w="12240" w:h="15840"/>
@@ -5254,6 +5331,119 @@
 <file path=word/numbering.xml><?xml version="1.0" encoding="utf-8"?>
 <w:numbering xmlns:wpc="http://schemas.microsoft.com/office/word/2010/wordprocessingCanvas" xmlns:cx="http://schemas.microsoft.com/office/drawing/2014/chartex" xmlns:cx1="http://schemas.microsoft.com/office/drawing/2015/9/8/chartex" xmlns:cx2="http://schemas.microsoft.com/office/drawing/2015/10/21/chartex" xmlns:cx3="http://schemas.microsoft.com/office/drawing/2016/5/9/chartex" xmlns:cx4="http://schemas.microsoft.com/office/drawing/2016/5/10/chartex" xmlns:cx5="http://schemas.microsoft.com/office/drawing/2016/5/11/chartex" xmlns:cx6="http://schemas.microsoft.com/office/drawing/2016/5/12/chartex" xmlns:cx7="http://schemas.microsoft.com/office/drawing/2016/5/13/chartex" xmlns:cx8="http://schemas.microsoft.com/office/drawing/2016/5/14/chartex" xmlns:mc="http://schemas.openxmlformats.org/markup-compatibility/2006" xmlns:aink="http://schemas.microsoft.com/office/drawing/2016/ink" xmlns:am3d="http://schemas.microsoft.com/office/drawing/2017/model3d" xmlns:o="urn:schemas-microsoft-com:office:office" xmlns:r="http://schemas.openxmlformats.org/officeDocument/2006/relationships" xmlns:m="http://schemas.openxmlformats.org/officeDocument/2006/math" xmlns:v="urn:schemas-microsoft-com:vml" xmlns:wp14="http://schemas.microsoft.com/office/word/2010/wordprocessingDrawing" xmlns:wp="http://schemas.openxmlformats.org/drawingml/2006/wordprocessingDrawing" xmlns:w10="urn:schemas-microsoft-com:office:word" xmlns:w="http://schemas.openxmlformats.org/wordprocessingml/2006/main" xmlns:w14="http://schemas.microsoft.com/office/word/2010/wordml" xmlns:w15="http://schemas.microsoft.com/office/word/2012/wordml" xmlns:w16cid="http://schemas.microsoft.com/office/word/2016/wordml/cid" xmlns:w16se="http://schemas.microsoft.com/office/word/2015/wordml/symex" xmlns:wpg="http://schemas.microsoft.com/office/word/2010/wordprocessingGroup" xmlns:wpi="http://schemas.microsoft.com/office/word/2010/wordprocessingInk" xmlns:wne="http://schemas.microsoft.com/office/word/2006/wordml" xmlns:wps="http://schemas.microsoft.com/office/word/2010/wordprocessingShape" mc:Ignorable="w14 w15 w16se w16cid wp14">
   <w:abstractNum w:abstractNumId="0" w15:restartNumberingAfterBreak="0">
+    <w:nsid w:val="087C26B9"/>
+    <w:multiLevelType w:val="hybridMultilevel"/>
+    <w:tmpl w:val="88046958"/>
+    <w:lvl w:ilvl="0" w:tplc="04090001">
+      <w:start w:val="1"/>
+      <w:numFmt w:val="bullet"/>
+      <w:lvlText w:val=""/>
+      <w:lvlJc w:val="left"/>
+      <w:pPr>
+        <w:ind w:left="1440" w:hanging="360"/>
+      </w:pPr>
+      <w:rPr>
+        <w:rFonts w:ascii="Symbol" w:hAnsi="Symbol" w:hint="default"/>
+      </w:rPr>
+    </w:lvl>
+    <w:lvl w:ilvl="1" w:tplc="04090003" w:tentative="1">
+      <w:start w:val="1"/>
+      <w:numFmt w:val="bullet"/>
+      <w:lvlText w:val="o"/>
+      <w:lvlJc w:val="left"/>
+      <w:pPr>
+        <w:ind w:left="2160" w:hanging="360"/>
+      </w:pPr>
+      <w:rPr>
+        <w:rFonts w:ascii="Courier New" w:hAnsi="Courier New" w:cs="Courier New" w:hint="default"/>
+      </w:rPr>
+    </w:lvl>
+    <w:lvl w:ilvl="2" w:tplc="04090005" w:tentative="1">
+      <w:start w:val="1"/>
+      <w:numFmt w:val="bullet"/>
+      <w:lvlText w:val=""/>
+      <w:lvlJc w:val="left"/>
+      <w:pPr>
+        <w:ind w:left="2880" w:hanging="360"/>
+      </w:pPr>
+      <w:rPr>
+        <w:rFonts w:ascii="Wingdings" w:hAnsi="Wingdings" w:hint="default"/>
+      </w:rPr>
+    </w:lvl>
+    <w:lvl w:ilvl="3" w:tplc="04090001" w:tentative="1">
+      <w:start w:val="1"/>
+      <w:numFmt w:val="bullet"/>
+      <w:lvlText w:val=""/>
+      <w:lvlJc w:val="left"/>
+      <w:pPr>
+        <w:ind w:left="3600" w:hanging="360"/>
+      </w:pPr>
+      <w:rPr>
+        <w:rFonts w:ascii="Symbol" w:hAnsi="Symbol" w:hint="default"/>
+      </w:rPr>
+    </w:lvl>
+    <w:lvl w:ilvl="4" w:tplc="04090003" w:tentative="1">
+      <w:start w:val="1"/>
+      <w:numFmt w:val="bullet"/>
+      <w:lvlText w:val="o"/>
+      <w:lvlJc w:val="left"/>
+      <w:pPr>
+        <w:ind w:left="4320" w:hanging="360"/>
+      </w:pPr>
+      <w:rPr>
+        <w:rFonts w:ascii="Courier New" w:hAnsi="Courier New" w:cs="Courier New" w:hint="default"/>
+      </w:rPr>
+    </w:lvl>
+    <w:lvl w:ilvl="5" w:tplc="04090005" w:tentative="1">
+      <w:start w:val="1"/>
+      <w:numFmt w:val="bullet"/>
+      <w:lvlText w:val=""/>
+      <w:lvlJc w:val="left"/>
+      <w:pPr>
+        <w:ind w:left="5040" w:hanging="360"/>
+      </w:pPr>
+      <w:rPr>
+        <w:rFonts w:ascii="Wingdings" w:hAnsi="Wingdings" w:hint="default"/>
+      </w:rPr>
+    </w:lvl>
+    <w:lvl w:ilvl="6" w:tplc="04090001" w:tentative="1">
+      <w:start w:val="1"/>
+      <w:numFmt w:val="bullet"/>
+      <w:lvlText w:val=""/>
+      <w:lvlJc w:val="left"/>
+      <w:pPr>
+        <w:ind w:left="5760" w:hanging="360"/>
+      </w:pPr>
+      <w:rPr>
+        <w:rFonts w:ascii="Symbol" w:hAnsi="Symbol" w:hint="default"/>
+      </w:rPr>
+    </w:lvl>
+    <w:lvl w:ilvl="7" w:tplc="04090003" w:tentative="1">
+      <w:start w:val="1"/>
+      <w:numFmt w:val="bullet"/>
+      <w:lvlText w:val="o"/>
+      <w:lvlJc w:val="left"/>
+      <w:pPr>
+        <w:ind w:left="6480" w:hanging="360"/>
+      </w:pPr>
+      <w:rPr>
+        <w:rFonts w:ascii="Courier New" w:hAnsi="Courier New" w:cs="Courier New" w:hint="default"/>
+      </w:rPr>
+    </w:lvl>
+    <w:lvl w:ilvl="8" w:tplc="04090005" w:tentative="1">
+      <w:start w:val="1"/>
+      <w:numFmt w:val="bullet"/>
+      <w:lvlText w:val=""/>
+      <w:lvlJc w:val="left"/>
+      <w:pPr>
+        <w:ind w:left="7200" w:hanging="360"/>
+      </w:pPr>
+      <w:rPr>
+        <w:rFonts w:ascii="Wingdings" w:hAnsi="Wingdings" w:hint="default"/>
+      </w:rPr>
+    </w:lvl>
+  </w:abstractNum>
+  <w:abstractNum w:abstractNumId="1" w15:restartNumberingAfterBreak="0">
     <w:nsid w:val="09941533"/>
     <w:multiLevelType w:val="multilevel"/>
     <w:tmpl w:val="F3F21492"/>
@@ -5370,7 +5560,7 @@
       </w:pPr>
     </w:lvl>
   </w:abstractNum>
-  <w:abstractNum w:abstractNumId="1" w15:restartNumberingAfterBreak="0">
+  <w:abstractNum w:abstractNumId="2" w15:restartNumberingAfterBreak="0">
     <w:nsid w:val="7CBF788C"/>
     <w:multiLevelType w:val="multilevel"/>
     <w:tmpl w:val="D0A4BCCA"/>
@@ -5520,10 +5710,13 @@
     </w:lvl>
   </w:abstractNum>
   <w:num w:numId="1">
-    <w:abstractNumId w:val="0"/>
+    <w:abstractNumId w:val="1"/>
   </w:num>
   <w:num w:numId="2">
-    <w:abstractNumId w:val="1"/>
+    <w:abstractNumId w:val="2"/>
+  </w:num>
+  <w:num w:numId="3">
+    <w:abstractNumId w:val="0"/>
   </w:num>
 </w:numbering>
 </file>

</xml_diff>